<commit_message>
attempt at snag/acre models. not good models - come back to
</commit_message>
<xml_diff>
--- a/intelimon models/intelimon_update/document.docx
+++ b/intelimon models/intelimon_update/document.docx
@@ -9,13 +9,8 @@
     </w:p>
     <w:p>
       <w:r>
-        <w:t xml:space="preserve">RMNP Models for </w:t>
-      </w:r>
-      <w:proofErr w:type="spellStart"/>
-      <w:r>
-        <w:t>intelimon</w:t>
-      </w:r>
-      <w:proofErr w:type="spellEnd"/>
+        <w:t>RMNP Models for intelimon</w:t>
+      </w:r>
     </w:p>
     <w:p>
       <w:pPr>
@@ -26,15 +21,7 @@
         </w:numPr>
       </w:pPr>
       <w:r>
-        <w:t xml:space="preserve">Ponderosa </w:t>
-      </w:r>
-      <w:proofErr w:type="gramStart"/>
-      <w:r>
-        <w:t>mean</w:t>
-      </w:r>
-      <w:proofErr w:type="gramEnd"/>
-      <w:r>
-        <w:t xml:space="preserve"> canopy base height</w:t>
+        <w:t>Ponderosa mean canopy base height</w:t>
       </w:r>
     </w:p>
     <w:p>
@@ -75,23 +62,7 @@
           <w:b/>
           <w:bCs/>
         </w:rPr>
-        <w:t xml:space="preserve">Ponderosa </w:t>
-      </w:r>
-      <w:proofErr w:type="gramStart"/>
-      <w:r>
-        <w:rPr>
-          <w:b/>
-          <w:bCs/>
-        </w:rPr>
-        <w:t>mean</w:t>
-      </w:r>
-      <w:proofErr w:type="gramEnd"/>
-      <w:r>
-        <w:rPr>
-          <w:b/>
-          <w:bCs/>
-        </w:rPr>
-        <w:t xml:space="preserve"> canopy base height</w:t>
+        <w:t>Ponderosa mean canopy base height</w:t>
       </w:r>
     </w:p>
     <w:p>
@@ -103,13 +74,8 @@
         </w:numPr>
       </w:pPr>
       <w:r>
-        <w:t xml:space="preserve">Pred: </w:t>
-      </w:r>
-      <w:proofErr w:type="spellStart"/>
-      <w:r>
-        <w:t>pipo_meanCBH_pred</w:t>
-      </w:r>
-      <w:proofErr w:type="spellEnd"/>
+        <w:t>Pred: pipo_meanCBH_pred</w:t>
+      </w:r>
     </w:p>
     <w:p>
       <w:pPr>
@@ -120,13 +86,8 @@
         </w:numPr>
       </w:pPr>
       <w:r>
-        <w:t xml:space="preserve">Vars: </w:t>
-      </w:r>
-      <w:proofErr w:type="spellStart"/>
-      <w:r>
-        <w:t>pipo_meanCBH_vars</w:t>
-      </w:r>
-      <w:proofErr w:type="spellEnd"/>
+        <w:t>Vars: pipo_meanCBH_vars</w:t>
+      </w:r>
     </w:p>
     <w:p>
       <w:pPr>
@@ -167,44 +128,7 @@
         </w:numPr>
       </w:pPr>
       <w:r>
-        <w:t xml:space="preserve">lm1 &lt;- </w:t>
-      </w:r>
-      <w:proofErr w:type="spellStart"/>
-      <w:proofErr w:type="gramStart"/>
-      <w:r>
-        <w:t>lm</w:t>
-      </w:r>
-      <w:proofErr w:type="spellEnd"/>
-      <w:r>
-        <w:t>(</w:t>
-      </w:r>
-      <w:proofErr w:type="gramEnd"/>
-      <w:r>
-        <w:t xml:space="preserve">formula = </w:t>
-      </w:r>
-      <w:proofErr w:type="spellStart"/>
-      <w:r>
-        <w:t>train_pred$meanCBH</w:t>
-      </w:r>
-      <w:proofErr w:type="spellEnd"/>
-      <w:r>
-        <w:t xml:space="preserve"> </w:t>
-      </w:r>
-      <w:proofErr w:type="gramStart"/>
-      <w:r>
-        <w:t>~  h</w:t>
-      </w:r>
-      <w:proofErr w:type="gramEnd"/>
-      <w:r>
-        <w:t>_zq</w:t>
-      </w:r>
-      <w:proofErr w:type="gramStart"/>
-      <w:r>
-        <w:t>35  +</w:t>
-      </w:r>
-      <w:proofErr w:type="gramEnd"/>
-      <w:r>
-        <w:t xml:space="preserve">    SDSHT</w:t>
+        <w:t>lm1 &lt;- lm(formula = train_pred$meanCBH ~  h_zq35  +    SDSHT</w:t>
       </w:r>
       <w:r>
         <w:t xml:space="preserve"> + h_zq15</w:t>
@@ -449,8 +373,16 @@
           <w:ilvl w:val="0"/>
           <w:numId w:val="2"/>
         </w:numPr>
-      </w:pPr>
-      <w:r>
+        <w:rPr>
+          <w:b/>
+          <w:bCs/>
+        </w:rPr>
+      </w:pPr>
+      <w:r>
+        <w:rPr>
+          <w:b/>
+          <w:bCs/>
+        </w:rPr>
         <w:t>East Side Total Trees per acre</w:t>
       </w:r>
     </w:p>
@@ -464,44 +396,7 @@
         <w:ind w:left="360"/>
       </w:pPr>
       <w:r>
-        <w:t xml:space="preserve">lm1 &lt;- </w:t>
-      </w:r>
-      <w:proofErr w:type="spellStart"/>
-      <w:proofErr w:type="gramStart"/>
-      <w:r>
-        <w:t>lm</w:t>
-      </w:r>
-      <w:proofErr w:type="spellEnd"/>
-      <w:r>
-        <w:t>(</w:t>
-      </w:r>
-      <w:proofErr w:type="gramEnd"/>
-      <w:r>
-        <w:t xml:space="preserve">formula = </w:t>
-      </w:r>
-      <w:proofErr w:type="spellStart"/>
-      <w:r>
-        <w:t>train_pred$TotalTreesPerAcre</w:t>
-      </w:r>
-      <w:proofErr w:type="spellEnd"/>
-      <w:r>
-        <w:t xml:space="preserve"> ~ </w:t>
-      </w:r>
-      <w:proofErr w:type="spellStart"/>
-      <w:r>
-        <w:t>h_US_median</w:t>
-      </w:r>
-      <w:proofErr w:type="spellEnd"/>
-      <w:r>
-        <w:t xml:space="preserve"> + </w:t>
-      </w:r>
-      <w:proofErr w:type="spellStart"/>
-      <w:r>
-        <w:t>StemsPacre</w:t>
-      </w:r>
-      <w:proofErr w:type="spellEnd"/>
-      <w:r>
-        <w:t>)</w:t>
+        <w:t>lm1 &lt;- lm(formula = train_pred$TotalTreesPerAcre ~ h_US_median + StemsPacre)</w:t>
       </w:r>
     </w:p>
     <w:p>
@@ -660,6 +555,149 @@
           </wp:inline>
         </w:drawing>
       </w:r>
+    </w:p>
+    <w:p>
+      <w:pPr>
+        <w:pStyle w:val="ListParagraph"/>
+        <w:pBdr>
+          <w:bottom w:val="single" w:sz="4" w:space="1" w:color="auto"/>
+        </w:pBdr>
+      </w:pPr>
+    </w:p>
+    <w:p>
+      <w:pPr>
+        <w:pStyle w:val="ListParagraph"/>
+        <w:numPr>
+          <w:ilvl w:val="0"/>
+          <w:numId w:val="2"/>
+        </w:numPr>
+        <w:rPr>
+          <w:b/>
+          <w:bCs/>
+        </w:rPr>
+      </w:pPr>
+      <w:r>
+        <w:rPr>
+          <w:b/>
+          <w:bCs/>
+        </w:rPr>
+        <w:t>East Side snags per acre</w:t>
+      </w:r>
+    </w:p>
+    <w:p>
+      <w:pPr>
+        <w:ind w:left="360"/>
+      </w:pPr>
+      <w:r>
+        <w:t xml:space="preserve">N(train) = </w:t>
+      </w:r>
+      <w:r>
+        <w:t>73</w:t>
+      </w:r>
+    </w:p>
+    <w:p>
+      <w:pPr>
+        <w:ind w:left="360"/>
+      </w:pPr>
+      <w:r>
+        <w:t>N(test) =</w:t>
+      </w:r>
+      <w:r>
+        <w:t>8</w:t>
+      </w:r>
+    </w:p>
+    <w:p>
+      <w:pPr>
+        <w:ind w:left="360"/>
+      </w:pPr>
+      <w:r>
+        <w:t>lm1 &lt;- lm(formula = train_pred$DeadTreesPerAcre ~ hr100_1000_l1_cnt     +     LF_FDist )</w:t>
+      </w:r>
+    </w:p>
+    <w:p>
+      <w:pPr>
+        <w:ind w:left="360"/>
+      </w:pPr>
+      <w:r>
+        <w:t xml:space="preserve">r2 = </w:t>
+      </w:r>
+      <w:r>
+        <w:t>.743, adj. r2 = 0.734, rmse = 6.76</w:t>
+      </w:r>
+    </w:p>
+    <w:p>
+      <w:pPr>
+        <w:ind w:left="360"/>
+      </w:pPr>
+      <w:r>
+        <w:rPr>
+          <w:noProof/>
+        </w:rPr>
+        <w:lastRenderedPageBreak/>
+        <w:drawing>
+          <wp:inline distT="0" distB="0" distL="0" distR="0" wp14:anchorId="2F8093CF" wp14:editId="7CAE7914">
+            <wp:extent cx="4362826" cy="2835570"/>
+            <wp:effectExtent l="0" t="0" r="0" b="3175"/>
+            <wp:docPr id="1120646516" name="Picture 1"/>
+            <wp:cNvGraphicFramePr>
+              <a:graphicFrameLocks xmlns:a="http://schemas.openxmlformats.org/drawingml/2006/main" noChangeAspect="1"/>
+            </wp:cNvGraphicFramePr>
+            <a:graphic xmlns:a="http://schemas.openxmlformats.org/drawingml/2006/main">
+              <a:graphicData uri="http://schemas.openxmlformats.org/drawingml/2006/picture">
+                <pic:pic xmlns:pic="http://schemas.openxmlformats.org/drawingml/2006/picture">
+                  <pic:nvPicPr>
+                    <pic:cNvPr id="0" name="Picture 2"/>
+                    <pic:cNvPicPr>
+                      <a:picLocks noChangeAspect="1" noChangeArrowheads="1"/>
+                    </pic:cNvPicPr>
+                  </pic:nvPicPr>
+                  <pic:blipFill>
+                    <a:blip r:embed="rId9">
+                      <a:extLst>
+                        <a:ext uri="{28A0092B-C50C-407E-A947-70E740481C1C}">
+                          <a14:useLocalDpi xmlns:a14="http://schemas.microsoft.com/office/drawing/2010/main" val="0"/>
+                        </a:ext>
+                      </a:extLst>
+                    </a:blip>
+                    <a:srcRect/>
+                    <a:stretch>
+                      <a:fillRect/>
+                    </a:stretch>
+                  </pic:blipFill>
+                  <pic:spPr bwMode="auto">
+                    <a:xfrm>
+                      <a:off x="0" y="0"/>
+                      <a:ext cx="4367348" cy="2838509"/>
+                    </a:xfrm>
+                    <a:prstGeom prst="rect">
+                      <a:avLst/>
+                    </a:prstGeom>
+                    <a:noFill/>
+                  </pic:spPr>
+                </pic:pic>
+              </a:graphicData>
+            </a:graphic>
+          </wp:inline>
+        </w:drawing>
+      </w:r>
+    </w:p>
+    <w:p>
+      <w:pPr>
+        <w:ind w:left="360"/>
+      </w:pPr>
+    </w:p>
+    <w:p>
+      <w:pPr>
+        <w:ind w:left="360"/>
+      </w:pPr>
+      <w:r>
+        <w:t>Test rmse = 11.83</w:t>
+      </w:r>
+    </w:p>
+    <w:p>
+      <w:pPr>
+        <w:ind w:left="360"/>
+      </w:pPr>
     </w:p>
     <w:sectPr>
       <w:pgSz w:w="12240" w:h="15840"/>

</xml_diff>